<commit_message>
♻️  - unify ABCDE for ratings throughout demo
</commit_message>
<xml_diff>
--- a/docs/pages/demo-handout-formatted.docx
+++ b/docs/pages/demo-handout-formatted.docx
@@ -2333,33 +2333,7 @@
           <w:sz w:val="18"/>
           <w:szCs w:val="20"/>
         </w:rPr>
-        <w:t>1|2  -0.8420</w:t>
-      </w:r>
-      <w:r>
-        <w:rPr>
-          <w:rStyle w:val="VerbatimChar"/>
-          <w:rFonts w:ascii="Fira Mono" w:hAnsi="Fira Mono"/>
-          <w:sz w:val="18"/>
-          <w:szCs w:val="20"/>
-        </w:rPr>
-        <w:t xml:space="preserve">   0.0157   -53.7268</w:t>
-      </w:r>
-      <w:r>
-        <w:rPr>
-          <w:rFonts w:ascii="Fira Mono" w:hAnsi="Fira Mono"/>
-          <w:sz w:val="20"/>
-          <w:szCs w:val="20"/>
-        </w:rPr>
-        <w:br/>
-      </w:r>
-      <w:r>
-        <w:rPr>
-          <w:rStyle w:val="VerbatimChar"/>
-          <w:rFonts w:ascii="Fira Mono" w:hAnsi="Fira Mono"/>
-          <w:sz w:val="18"/>
-          <w:szCs w:val="20"/>
-        </w:rPr>
-        <w:t xml:space="preserve">## </w:t>
+        <w:t>A</w:t>
       </w:r>
       <w:r>
         <w:rPr>
@@ -2370,33 +2344,7 @@
           <w:sz w:val="18"/>
           <w:szCs w:val="20"/>
         </w:rPr>
-        <w:t>2|3  -0.1678</w:t>
-      </w:r>
-      <w:r>
-        <w:rPr>
-          <w:rStyle w:val="VerbatimChar"/>
-          <w:rFonts w:ascii="Fira Mono" w:hAnsi="Fira Mono"/>
-          <w:sz w:val="18"/>
-          <w:szCs w:val="20"/>
-        </w:rPr>
-        <w:t xml:space="preserve">   0.0138   -12.1462</w:t>
-      </w:r>
-      <w:r>
-        <w:rPr>
-          <w:rFonts w:ascii="Fira Mono" w:hAnsi="Fira Mono"/>
-          <w:sz w:val="20"/>
-          <w:szCs w:val="20"/>
-        </w:rPr>
-        <w:br/>
-      </w:r>
-      <w:r>
-        <w:rPr>
-          <w:rStyle w:val="VerbatimChar"/>
-          <w:rFonts w:ascii="Fira Mono" w:hAnsi="Fira Mono"/>
-          <w:sz w:val="18"/>
-          <w:szCs w:val="20"/>
-        </w:rPr>
-        <w:t xml:space="preserve">## </w:t>
+        <w:t>|</w:t>
       </w:r>
       <w:r>
         <w:rPr>
@@ -2407,33 +2355,7 @@
           <w:sz w:val="18"/>
           <w:szCs w:val="20"/>
         </w:rPr>
-        <w:t>3|4   0.3833</w:t>
-      </w:r>
-      <w:r>
-        <w:rPr>
-          <w:rStyle w:val="VerbatimChar"/>
-          <w:rFonts w:ascii="Fira Mono" w:hAnsi="Fira Mono"/>
-          <w:sz w:val="18"/>
-          <w:szCs w:val="20"/>
-        </w:rPr>
-        <w:t xml:space="preserve">   0.0141    27.1512</w:t>
-      </w:r>
-      <w:r>
-        <w:rPr>
-          <w:rFonts w:ascii="Fira Mono" w:hAnsi="Fira Mono"/>
-          <w:sz w:val="20"/>
-          <w:szCs w:val="20"/>
-        </w:rPr>
-        <w:br/>
-      </w:r>
-      <w:r>
-        <w:rPr>
-          <w:rStyle w:val="VerbatimChar"/>
-          <w:rFonts w:ascii="Fira Mono" w:hAnsi="Fira Mono"/>
-          <w:sz w:val="18"/>
-          <w:szCs w:val="20"/>
-        </w:rPr>
-        <w:t xml:space="preserve">## </w:t>
+        <w:t>B</w:t>
       </w:r>
       <w:r>
         <w:rPr>
@@ -2444,7 +2366,217 @@
           <w:sz w:val="18"/>
           <w:szCs w:val="20"/>
         </w:rPr>
-        <w:t>4|5   1.0339</w:t>
+        <w:t xml:space="preserve">  -0.8420</w:t>
+      </w:r>
+      <w:r>
+        <w:rPr>
+          <w:rStyle w:val="VerbatimChar"/>
+          <w:rFonts w:ascii="Fira Mono" w:hAnsi="Fira Mono"/>
+          <w:sz w:val="18"/>
+          <w:szCs w:val="20"/>
+        </w:rPr>
+        <w:t xml:space="preserve">   0.0157   -53.7268</w:t>
+      </w:r>
+      <w:r>
+        <w:rPr>
+          <w:rFonts w:ascii="Fira Mono" w:hAnsi="Fira Mono"/>
+          <w:sz w:val="20"/>
+          <w:szCs w:val="20"/>
+        </w:rPr>
+        <w:br/>
+      </w:r>
+      <w:r>
+        <w:rPr>
+          <w:rStyle w:val="VerbatimChar"/>
+          <w:rFonts w:ascii="Fira Mono" w:hAnsi="Fira Mono"/>
+          <w:sz w:val="18"/>
+          <w:szCs w:val="20"/>
+        </w:rPr>
+        <w:t xml:space="preserve">## </w:t>
+      </w:r>
+      <w:r>
+        <w:rPr>
+          <w:rStyle w:val="VerbatimChar"/>
+          <w:rFonts w:ascii="Fira Mono" w:hAnsi="Fira Mono"/>
+          <w:b/>
+          <w:bCs/>
+          <w:sz w:val="18"/>
+          <w:szCs w:val="20"/>
+        </w:rPr>
+        <w:t>B</w:t>
+      </w:r>
+      <w:r>
+        <w:rPr>
+          <w:rStyle w:val="VerbatimChar"/>
+          <w:rFonts w:ascii="Fira Mono" w:hAnsi="Fira Mono"/>
+          <w:b/>
+          <w:bCs/>
+          <w:sz w:val="18"/>
+          <w:szCs w:val="20"/>
+        </w:rPr>
+        <w:t>|</w:t>
+      </w:r>
+      <w:r>
+        <w:rPr>
+          <w:rStyle w:val="VerbatimChar"/>
+          <w:rFonts w:ascii="Fira Mono" w:hAnsi="Fira Mono"/>
+          <w:b/>
+          <w:bCs/>
+          <w:sz w:val="18"/>
+          <w:szCs w:val="20"/>
+        </w:rPr>
+        <w:t>C</w:t>
+      </w:r>
+      <w:r>
+        <w:rPr>
+          <w:rStyle w:val="VerbatimChar"/>
+          <w:rFonts w:ascii="Fira Mono" w:hAnsi="Fira Mono"/>
+          <w:b/>
+          <w:bCs/>
+          <w:sz w:val="18"/>
+          <w:szCs w:val="20"/>
+        </w:rPr>
+        <w:t xml:space="preserve">  -0.1678</w:t>
+      </w:r>
+      <w:r>
+        <w:rPr>
+          <w:rStyle w:val="VerbatimChar"/>
+          <w:rFonts w:ascii="Fira Mono" w:hAnsi="Fira Mono"/>
+          <w:sz w:val="18"/>
+          <w:szCs w:val="20"/>
+        </w:rPr>
+        <w:t xml:space="preserve">   0.0138   -12.1462</w:t>
+      </w:r>
+      <w:r>
+        <w:rPr>
+          <w:rFonts w:ascii="Fira Mono" w:hAnsi="Fira Mono"/>
+          <w:sz w:val="20"/>
+          <w:szCs w:val="20"/>
+        </w:rPr>
+        <w:br/>
+      </w:r>
+      <w:r>
+        <w:rPr>
+          <w:rStyle w:val="VerbatimChar"/>
+          <w:rFonts w:ascii="Fira Mono" w:hAnsi="Fira Mono"/>
+          <w:sz w:val="18"/>
+          <w:szCs w:val="20"/>
+        </w:rPr>
+        <w:t xml:space="preserve">## </w:t>
+      </w:r>
+      <w:r>
+        <w:rPr>
+          <w:rStyle w:val="VerbatimChar"/>
+          <w:rFonts w:ascii="Fira Mono" w:hAnsi="Fira Mono"/>
+          <w:b/>
+          <w:bCs/>
+          <w:sz w:val="18"/>
+          <w:szCs w:val="20"/>
+        </w:rPr>
+        <w:t>C</w:t>
+      </w:r>
+      <w:r>
+        <w:rPr>
+          <w:rStyle w:val="VerbatimChar"/>
+          <w:rFonts w:ascii="Fira Mono" w:hAnsi="Fira Mono"/>
+          <w:b/>
+          <w:bCs/>
+          <w:sz w:val="18"/>
+          <w:szCs w:val="20"/>
+        </w:rPr>
+        <w:t>|</w:t>
+      </w:r>
+      <w:r>
+        <w:rPr>
+          <w:rStyle w:val="VerbatimChar"/>
+          <w:rFonts w:ascii="Fira Mono" w:hAnsi="Fira Mono"/>
+          <w:b/>
+          <w:bCs/>
+          <w:sz w:val="18"/>
+          <w:szCs w:val="20"/>
+        </w:rPr>
+        <w:t>D</w:t>
+      </w:r>
+      <w:r>
+        <w:rPr>
+          <w:rStyle w:val="VerbatimChar"/>
+          <w:rFonts w:ascii="Fira Mono" w:hAnsi="Fira Mono"/>
+          <w:b/>
+          <w:bCs/>
+          <w:sz w:val="18"/>
+          <w:szCs w:val="20"/>
+        </w:rPr>
+        <w:t xml:space="preserve">   0.3833</w:t>
+      </w:r>
+      <w:r>
+        <w:rPr>
+          <w:rStyle w:val="VerbatimChar"/>
+          <w:rFonts w:ascii="Fira Mono" w:hAnsi="Fira Mono"/>
+          <w:sz w:val="18"/>
+          <w:szCs w:val="20"/>
+        </w:rPr>
+        <w:t xml:space="preserve">   0.0141    27.1512</w:t>
+      </w:r>
+      <w:r>
+        <w:rPr>
+          <w:rFonts w:ascii="Fira Mono" w:hAnsi="Fira Mono"/>
+          <w:sz w:val="20"/>
+          <w:szCs w:val="20"/>
+        </w:rPr>
+        <w:br/>
+      </w:r>
+      <w:r>
+        <w:rPr>
+          <w:rStyle w:val="VerbatimChar"/>
+          <w:rFonts w:ascii="Fira Mono" w:hAnsi="Fira Mono"/>
+          <w:sz w:val="18"/>
+          <w:szCs w:val="20"/>
+        </w:rPr>
+        <w:t xml:space="preserve">## </w:t>
+      </w:r>
+      <w:r>
+        <w:rPr>
+          <w:rStyle w:val="VerbatimChar"/>
+          <w:rFonts w:ascii="Fira Mono" w:hAnsi="Fira Mono"/>
+          <w:b/>
+          <w:bCs/>
+          <w:sz w:val="18"/>
+          <w:szCs w:val="20"/>
+        </w:rPr>
+        <w:t>D</w:t>
+      </w:r>
+      <w:r>
+        <w:rPr>
+          <w:rStyle w:val="VerbatimChar"/>
+          <w:rFonts w:ascii="Fira Mono" w:hAnsi="Fira Mono"/>
+          <w:b/>
+          <w:bCs/>
+          <w:sz w:val="18"/>
+          <w:szCs w:val="20"/>
+        </w:rPr>
+        <w:t>|</w:t>
+      </w:r>
+      <w:r>
+        <w:rPr>
+          <w:rStyle w:val="VerbatimChar"/>
+          <w:rFonts w:ascii="Fira Mono" w:hAnsi="Fira Mono"/>
+          <w:b/>
+          <w:bCs/>
+          <w:sz w:val="18"/>
+          <w:szCs w:val="20"/>
+        </w:rPr>
+        <w:t>E</w:t>
+      </w:r>
+      <w:r>
+        <w:rPr>
+          <w:rStyle w:val="VerbatimChar"/>
+          <w:rFonts w:ascii="Fira Mono" w:hAnsi="Fira Mono"/>
+          <w:b/>
+          <w:bCs/>
+          <w:sz w:val="18"/>
+          <w:szCs w:val="20"/>
+        </w:rPr>
+        <w:t xml:space="preserve">   1.0339</w:t>
       </w:r>
       <w:r>
         <w:rPr>
@@ -3866,22 +3998,19 @@
       </w:pPr>
       <w:r>
         <w:rPr>
-          <w:rFonts w:ascii="Fira Sans" w:hAnsi="Fira Sans"/>
           <w:noProof/>
-          <w:sz w:val="20"/>
-          <w:szCs w:val="20"/>
         </w:rPr>
         <w:drawing>
-          <wp:inline distT="0" distB="0" distL="0" distR="0" wp14:anchorId="79EF388E" wp14:editId="6959A2DC">
+          <wp:inline distT="0" distB="0" distL="0" distR="0" wp14:anchorId="2074F34D" wp14:editId="7C1D409C">
             <wp:extent cx="5334000" cy="889000"/>
             <wp:effectExtent l="0" t="0" r="0" b="0"/>
-            <wp:docPr id="55" name="Picture"/>
+            <wp:docPr id="1570130195" name="Picture" descr="A grey cone shaped graph&#10;&#10;AI-generated content may be incorrect."/>
             <wp:cNvGraphicFramePr/>
             <a:graphic xmlns:a="http://schemas.openxmlformats.org/drawingml/2006/main">
               <a:graphicData uri="http://schemas.openxmlformats.org/drawingml/2006/picture">
                 <pic:pic xmlns:pic="http://schemas.openxmlformats.org/drawingml/2006/picture">
                   <pic:nvPicPr>
-                    <pic:cNvPr id="56" name="Picture" descr="demo-handout_files/figure-docx/zscore-ag-1.png"/>
+                    <pic:cNvPr id="1570130195" name="Picture" descr="A grey cone shaped graph&#10;&#10;AI-generated content may be incorrect."/>
                     <pic:cNvPicPr>
                       <a:picLocks noChangeAspect="1" noChangeArrowheads="1"/>
                     </pic:cNvPicPr>
@@ -4056,16 +4185,13 @@
       </w:pPr>
       <w:r>
         <w:rPr>
-          <w:rFonts w:ascii="Fira Sans" w:hAnsi="Fira Sans"/>
           <w:noProof/>
-          <w:sz w:val="20"/>
-          <w:szCs w:val="20"/>
         </w:rPr>
         <w:drawing>
-          <wp:inline distT="0" distB="0" distL="0" distR="0" wp14:anchorId="7482A42C" wp14:editId="6DC19F09">
+          <wp:inline distT="0" distB="0" distL="0" distR="0" wp14:anchorId="7566C8E4" wp14:editId="00237064">
             <wp:extent cx="3600000" cy="2250000"/>
             <wp:effectExtent l="0" t="0" r="0" b="0"/>
-            <wp:docPr id="59" name="Picture" descr="A graph of different colored squares&#10;&#10;AI-generated content may be incorrect."/>
+            <wp:docPr id="56" name="Picture" descr="A graph of different colored squares&#10;&#10;AI-generated content may be incorrect."/>
             <wp:cNvGraphicFramePr>
               <a:graphicFrameLocks xmlns:a="http://schemas.openxmlformats.org/drawingml/2006/main" noChangeAspect="1"/>
             </wp:cNvGraphicFramePr>
@@ -4073,7 +4199,7 @@
               <a:graphicData uri="http://schemas.openxmlformats.org/drawingml/2006/picture">
                 <pic:pic xmlns:pic="http://schemas.openxmlformats.org/drawingml/2006/picture">
                   <pic:nvPicPr>
-                    <pic:cNvPr id="59" name="Picture" descr="A graph of different colored squares&#10;&#10;AI-generated content may be incorrect."/>
+                    <pic:cNvPr id="56" name="Picture" descr="A graph of different colored squares&#10;&#10;AI-generated content may be incorrect."/>
                     <pic:cNvPicPr>
                       <a:picLocks noChangeAspect="1" noChangeArrowheads="1"/>
                     </pic:cNvPicPr>
@@ -4156,14 +4282,12 @@
       <w:r>
         <w:rPr>
           <w:noProof/>
-          <w:sz w:val="20"/>
-          <w:szCs w:val="20"/>
         </w:rPr>
         <w:drawing>
-          <wp:inline distT="0" distB="0" distL="0" distR="0" wp14:anchorId="230FE31F" wp14:editId="3A86F5ED">
+          <wp:inline distT="0" distB="0" distL="0" distR="0" wp14:anchorId="7CBC8871" wp14:editId="25F953B4">
             <wp:extent cx="3600000" cy="2250000"/>
             <wp:effectExtent l="0" t="0" r="0" b="0"/>
-            <wp:docPr id="62" name="Picture" descr="A graph of different colored squares&#10;&#10;AI-generated content may be incorrect."/>
+            <wp:docPr id="59" name="Picture" descr="A graph of different colored squares&#10;&#10;AI-generated content may be incorrect."/>
             <wp:cNvGraphicFramePr>
               <a:graphicFrameLocks xmlns:a="http://schemas.openxmlformats.org/drawingml/2006/main" noChangeAspect="1"/>
             </wp:cNvGraphicFramePr>
@@ -4171,7 +4295,7 @@
               <a:graphicData uri="http://schemas.openxmlformats.org/drawingml/2006/picture">
                 <pic:pic xmlns:pic="http://schemas.openxmlformats.org/drawingml/2006/picture">
                   <pic:nvPicPr>
-                    <pic:cNvPr id="62" name="Picture" descr="A graph of different colored squares&#10;&#10;AI-generated content may be incorrect."/>
+                    <pic:cNvPr id="59" name="Picture" descr="A graph of different colored squares&#10;&#10;AI-generated content may be incorrect."/>
                     <pic:cNvPicPr>
                       <a:picLocks noChangeAspect="1" noChangeArrowheads="1"/>
                     </pic:cNvPicPr>
@@ -4208,6 +4332,7 @@
       <w:pPr>
         <w:pStyle w:val="BodyText"/>
         <w:ind w:left="-567" w:right="-755"/>
+        <w:jc w:val="center"/>
         <w:rPr>
           <w:rFonts w:ascii="Fira Sans" w:hAnsi="Fira Sans"/>
           <w:sz w:val="20"/>

</xml_diff>